<commit_message>
Anotações teóricas sobre o Java
</commit_message>
<xml_diff>
--- a/Java Developer/anotacoes-spring-java-api.docx
+++ b/Java Developer/anotacoes-spring-java-api.docx
@@ -65,8 +65,6 @@
         </w:rPr>
         <w:t>Desenvolvendo um sistema de gerenciamento de pessoas em API REST com Spring Boot</w:t>
       </w:r>
-      <w:bookmarkStart w:id="0" w:name="_GoBack"/>
-      <w:bookmarkEnd w:id="0"/>
     </w:p>
     <w:p>
       <w:pPr>
@@ -681,6 +679,532 @@
     </w:p>
     <w:p>
       <w:pPr>
+        <w:pBdr>
+          <w:bottom w:val="single" w:sz="6" w:space="1" w:color="auto"/>
+        </w:pBdr>
+        <w:rPr>
+          <w:sz w:val="24"/>
+          <w:szCs w:val="24"/>
+        </w:rPr>
+      </w:pPr>
+    </w:p>
+    <w:p>
+      <w:pPr>
+        <w:rPr>
+          <w:sz w:val="24"/>
+          <w:szCs w:val="24"/>
+        </w:rPr>
+      </w:pPr>
+    </w:p>
+    <w:p>
+      <w:pPr>
+        <w:rPr>
+          <w:sz w:val="24"/>
+          <w:szCs w:val="24"/>
+        </w:rPr>
+      </w:pPr>
+      <w:r>
+        <w:rPr>
+          <w:sz w:val="24"/>
+          <w:szCs w:val="24"/>
+        </w:rPr>
+        <w:t xml:space="preserve">Java </w:t>
+      </w:r>
+      <w:proofErr w:type="spellStart"/>
+      <w:r>
+        <w:rPr>
+          <w:sz w:val="24"/>
+          <w:szCs w:val="24"/>
+        </w:rPr>
+        <w:t>Developer</w:t>
+      </w:r>
+      <w:proofErr w:type="spellEnd"/>
+    </w:p>
+    <w:p>
+      <w:pPr>
+        <w:rPr>
+          <w:sz w:val="24"/>
+          <w:szCs w:val="24"/>
+        </w:rPr>
+      </w:pPr>
+    </w:p>
+    <w:p>
+      <w:pPr>
+        <w:jc w:val="both"/>
+        <w:rPr>
+          <w:sz w:val="24"/>
+          <w:szCs w:val="24"/>
+        </w:rPr>
+      </w:pPr>
+      <w:r>
+        <w:rPr>
+          <w:b/>
+          <w:sz w:val="24"/>
+          <w:szCs w:val="24"/>
+        </w:rPr>
+        <w:t>Java</w:t>
+      </w:r>
+      <w:r>
+        <w:rPr>
+          <w:sz w:val="24"/>
+          <w:szCs w:val="24"/>
+        </w:rPr>
+        <w:t xml:space="preserve">: Linguagem de programação e plataforma computacional lançada em 1995 pela Sun Microsystems (James </w:t>
+      </w:r>
+      <w:proofErr w:type="spellStart"/>
+      <w:r>
+        <w:rPr>
+          <w:sz w:val="24"/>
+          <w:szCs w:val="24"/>
+        </w:rPr>
+        <w:t>Gosling</w:t>
+      </w:r>
+      <w:proofErr w:type="spellEnd"/>
+      <w:r>
+        <w:rPr>
+          <w:sz w:val="24"/>
+          <w:szCs w:val="24"/>
+        </w:rPr>
+        <w:t>). Anos depois adquirida pela Oracle.</w:t>
+      </w:r>
+    </w:p>
+    <w:p>
+      <w:pPr>
+        <w:jc w:val="both"/>
+        <w:rPr>
+          <w:sz w:val="24"/>
+          <w:szCs w:val="24"/>
+        </w:rPr>
+      </w:pPr>
+      <w:r>
+        <w:rPr>
+          <w:sz w:val="24"/>
+          <w:szCs w:val="24"/>
+        </w:rPr>
+        <w:t xml:space="preserve">Diferente de outras linguagens (compiladas para código nativo), o Java é compilado para um </w:t>
+      </w:r>
+      <w:proofErr w:type="spellStart"/>
+      <w:r>
+        <w:rPr>
+          <w:sz w:val="24"/>
+          <w:szCs w:val="24"/>
+        </w:rPr>
+        <w:t>bytecode</w:t>
+      </w:r>
+      <w:proofErr w:type="spellEnd"/>
+      <w:r>
+        <w:rPr>
+          <w:sz w:val="24"/>
+          <w:szCs w:val="24"/>
+        </w:rPr>
+        <w:t xml:space="preserve"> que é interpretado por uma máquina virtual. </w:t>
+      </w:r>
+    </w:p>
+    <w:p>
+      <w:pPr>
+        <w:jc w:val="both"/>
+        <w:rPr>
+          <w:sz w:val="24"/>
+          <w:szCs w:val="24"/>
+        </w:rPr>
+      </w:pPr>
+      <w:r>
+        <w:rPr>
+          <w:b/>
+          <w:sz w:val="24"/>
+          <w:szCs w:val="24"/>
+        </w:rPr>
+        <w:t>Compilador</w:t>
+      </w:r>
+      <w:r>
+        <w:rPr>
+          <w:sz w:val="24"/>
+          <w:szCs w:val="24"/>
+        </w:rPr>
+        <w:t xml:space="preserve">: programa, que a partir de código fonte, cria um programa semanticamente equivalente, porém escrito em outra linguagem (código objeto). </w:t>
+      </w:r>
+    </w:p>
+    <w:p>
+      <w:pPr>
+        <w:jc w:val="both"/>
+        <w:rPr>
+          <w:sz w:val="24"/>
+          <w:szCs w:val="24"/>
+        </w:rPr>
+      </w:pPr>
+      <w:r>
+        <w:rPr>
+          <w:sz w:val="24"/>
+          <w:szCs w:val="24"/>
+        </w:rPr>
+        <w:t>Utilizado principalmente para os programas que traduzem o código fonte de uma linguagem de programação de alto nível para baixo nível (por exemplo Assembly ou código de máquina).</w:t>
+      </w:r>
+    </w:p>
+    <w:p>
+      <w:pPr>
+        <w:jc w:val="both"/>
+        <w:rPr>
+          <w:sz w:val="24"/>
+          <w:szCs w:val="24"/>
+        </w:rPr>
+      </w:pPr>
+      <w:proofErr w:type="spellStart"/>
+      <w:r>
+        <w:rPr>
+          <w:b/>
+          <w:sz w:val="24"/>
+          <w:szCs w:val="24"/>
+        </w:rPr>
+        <w:t>Bytecode</w:t>
+      </w:r>
+      <w:proofErr w:type="spellEnd"/>
+      <w:r>
+        <w:rPr>
+          <w:sz w:val="24"/>
+          <w:szCs w:val="24"/>
+        </w:rPr>
+        <w:t>: código originado da compilação do Java. Ele será interpretado e executado pela Máquina Virtual Java (JVM).</w:t>
+      </w:r>
+    </w:p>
+    <w:p>
+      <w:pPr>
+        <w:jc w:val="both"/>
+        <w:rPr>
+          <w:sz w:val="24"/>
+          <w:szCs w:val="24"/>
+        </w:rPr>
+      </w:pPr>
+      <w:r>
+        <w:rPr>
+          <w:sz w:val="24"/>
+          <w:szCs w:val="24"/>
+        </w:rPr>
+        <w:t>Máquina Virtual (VM): simula uma máquina física (parte do hardware mesmo).</w:t>
+      </w:r>
+    </w:p>
+    <w:p>
+      <w:pPr>
+        <w:jc w:val="both"/>
+        <w:rPr>
+          <w:sz w:val="24"/>
+          <w:szCs w:val="24"/>
+        </w:rPr>
+      </w:pPr>
+      <w:r>
+        <w:rPr>
+          <w:sz w:val="24"/>
+          <w:szCs w:val="24"/>
+        </w:rPr>
+        <w:t xml:space="preserve">JVM: executa os programas em Java, lendo o </w:t>
+      </w:r>
+      <w:proofErr w:type="spellStart"/>
+      <w:r>
+        <w:rPr>
+          <w:sz w:val="24"/>
+          <w:szCs w:val="24"/>
+        </w:rPr>
+        <w:t>bytecode</w:t>
+      </w:r>
+      <w:proofErr w:type="spellEnd"/>
+      <w:r>
+        <w:rPr>
+          <w:sz w:val="24"/>
+          <w:szCs w:val="24"/>
+        </w:rPr>
+        <w:t xml:space="preserve">. Não precisa compilar para cada sistema operacional, desta forma é uma vantagem do Java. </w:t>
+      </w:r>
+    </w:p>
+    <w:p>
+      <w:pPr>
+        <w:jc w:val="both"/>
+        <w:rPr>
+          <w:sz w:val="24"/>
+          <w:szCs w:val="24"/>
+        </w:rPr>
+      </w:pPr>
+      <w:r>
+        <w:rPr>
+          <w:noProof/>
+          <w:sz w:val="24"/>
+          <w:szCs w:val="24"/>
+          <w:lang w:eastAsia="pt-BR"/>
+        </w:rPr>
+        <w:lastRenderedPageBreak/>
+        <w:drawing>
+          <wp:inline distT="0" distB="0" distL="0" distR="0">
+            <wp:extent cx="5410200" cy="3505200"/>
+            <wp:effectExtent l="0" t="0" r="0" b="0"/>
+            <wp:docPr id="2" name="Imagem 2"/>
+            <wp:cNvGraphicFramePr>
+              <a:graphicFrameLocks xmlns:a="http://schemas.openxmlformats.org/drawingml/2006/main" noChangeAspect="1"/>
+            </wp:cNvGraphicFramePr>
+            <a:graphic xmlns:a="http://schemas.openxmlformats.org/drawingml/2006/main">
+              <a:graphicData uri="http://schemas.openxmlformats.org/drawingml/2006/picture">
+                <pic:pic xmlns:pic="http://schemas.openxmlformats.org/drawingml/2006/picture">
+                  <pic:nvPicPr>
+                    <pic:cNvPr id="0" name="Picture 1"/>
+                    <pic:cNvPicPr>
+                      <a:picLocks noChangeAspect="1" noChangeArrowheads="1"/>
+                    </pic:cNvPicPr>
+                  </pic:nvPicPr>
+                  <pic:blipFill>
+                    <a:blip r:embed="rId5">
+                      <a:extLst>
+                        <a:ext uri="{28A0092B-C50C-407E-A947-70E740481C1C}">
+                          <a14:useLocalDpi xmlns:a14="http://schemas.microsoft.com/office/drawing/2010/main" val="0"/>
+                        </a:ext>
+                      </a:extLst>
+                    </a:blip>
+                    <a:srcRect/>
+                    <a:stretch>
+                      <a:fillRect/>
+                    </a:stretch>
+                  </pic:blipFill>
+                  <pic:spPr bwMode="auto">
+                    <a:xfrm>
+                      <a:off x="0" y="0"/>
+                      <a:ext cx="5410200" cy="3505200"/>
+                    </a:xfrm>
+                    <a:prstGeom prst="rect">
+                      <a:avLst/>
+                    </a:prstGeom>
+                    <a:noFill/>
+                    <a:ln>
+                      <a:noFill/>
+                    </a:ln>
+                  </pic:spPr>
+                </pic:pic>
+              </a:graphicData>
+            </a:graphic>
+          </wp:inline>
+        </w:drawing>
+      </w:r>
+    </w:p>
+    <w:p>
+      <w:pPr>
+        <w:jc w:val="both"/>
+        <w:rPr>
+          <w:sz w:val="24"/>
+          <w:szCs w:val="24"/>
+        </w:rPr>
+      </w:pPr>
+    </w:p>
+    <w:p>
+      <w:pPr>
+        <w:jc w:val="both"/>
+        <w:rPr>
+          <w:sz w:val="24"/>
+          <w:szCs w:val="24"/>
+        </w:rPr>
+      </w:pPr>
+      <w:r>
+        <w:rPr>
+          <w:sz w:val="24"/>
+          <w:szCs w:val="24"/>
+        </w:rPr>
+        <w:t xml:space="preserve">JRE: Java </w:t>
+      </w:r>
+      <w:proofErr w:type="spellStart"/>
+      <w:r>
+        <w:rPr>
+          <w:sz w:val="24"/>
+          <w:szCs w:val="24"/>
+        </w:rPr>
+        <w:t>Runtime</w:t>
+      </w:r>
+      <w:proofErr w:type="spellEnd"/>
+      <w:r>
+        <w:rPr>
+          <w:sz w:val="24"/>
+          <w:szCs w:val="24"/>
+        </w:rPr>
+        <w:t xml:space="preserve"> </w:t>
+      </w:r>
+      <w:proofErr w:type="spellStart"/>
+      <w:r>
+        <w:rPr>
+          <w:sz w:val="24"/>
+          <w:szCs w:val="24"/>
+        </w:rPr>
+        <w:t>Environment</w:t>
+      </w:r>
+      <w:proofErr w:type="spellEnd"/>
+      <w:r>
+        <w:rPr>
+          <w:sz w:val="24"/>
+          <w:szCs w:val="24"/>
+        </w:rPr>
+        <w:t xml:space="preserve">: roda máquina virtual do </w:t>
+      </w:r>
+      <w:proofErr w:type="spellStart"/>
+      <w:r>
+        <w:rPr>
+          <w:sz w:val="24"/>
+          <w:szCs w:val="24"/>
+        </w:rPr>
+        <w:t>java</w:t>
+      </w:r>
+      <w:proofErr w:type="spellEnd"/>
+      <w:r>
+        <w:rPr>
+          <w:sz w:val="24"/>
+          <w:szCs w:val="24"/>
+        </w:rPr>
+        <w:t xml:space="preserve">, bibliotecas e </w:t>
+      </w:r>
+      <w:proofErr w:type="spellStart"/>
+      <w:r>
+        <w:rPr>
+          <w:sz w:val="24"/>
+          <w:szCs w:val="24"/>
+        </w:rPr>
+        <w:t>APIs</w:t>
+      </w:r>
+      <w:proofErr w:type="spellEnd"/>
+      <w:r>
+        <w:rPr>
+          <w:sz w:val="24"/>
+          <w:szCs w:val="24"/>
+        </w:rPr>
+        <w:t xml:space="preserve">. Parte responsável pela </w:t>
+      </w:r>
+      <w:proofErr w:type="spellStart"/>
+      <w:r>
+        <w:rPr>
+          <w:sz w:val="24"/>
+          <w:szCs w:val="24"/>
+        </w:rPr>
+        <w:t>execucação</w:t>
+      </w:r>
+      <w:proofErr w:type="spellEnd"/>
+      <w:r>
+        <w:rPr>
+          <w:sz w:val="24"/>
+          <w:szCs w:val="24"/>
+        </w:rPr>
+        <w:t xml:space="preserve"> do software.</w:t>
+      </w:r>
+    </w:p>
+    <w:p>
+      <w:pPr>
+        <w:jc w:val="both"/>
+        <w:rPr>
+          <w:sz w:val="24"/>
+          <w:szCs w:val="24"/>
+        </w:rPr>
+      </w:pPr>
+      <w:r>
+        <w:rPr>
+          <w:sz w:val="24"/>
+          <w:szCs w:val="24"/>
+        </w:rPr>
+        <w:t xml:space="preserve">JDK: Kit de Desenvolvimento Java. Conjunto de vários utilitários que permitem criar software para a plataforma. Composto do compilador Java, bibliotecas da linguagem, JRE e demais ferramentas. </w:t>
+      </w:r>
+    </w:p>
+    <w:p>
+      <w:pPr>
+        <w:jc w:val="both"/>
+        <w:rPr>
+          <w:sz w:val="24"/>
+          <w:szCs w:val="24"/>
+        </w:rPr>
+      </w:pPr>
+      <w:r>
+        <w:rPr>
+          <w:sz w:val="24"/>
+          <w:szCs w:val="24"/>
+        </w:rPr>
+        <w:t xml:space="preserve">Java SE (Standard </w:t>
+      </w:r>
+      <w:proofErr w:type="spellStart"/>
+      <w:r>
+        <w:rPr>
+          <w:sz w:val="24"/>
+          <w:szCs w:val="24"/>
+        </w:rPr>
+        <w:t>Edition</w:t>
+      </w:r>
+      <w:proofErr w:type="spellEnd"/>
+      <w:r>
+        <w:rPr>
+          <w:sz w:val="24"/>
+          <w:szCs w:val="24"/>
+        </w:rPr>
+        <w:t xml:space="preserve">): distribuição mínima da plataforma de desenvolvimento de aplicações JAVA. </w:t>
+      </w:r>
+    </w:p>
+    <w:p>
+      <w:pPr>
+        <w:jc w:val="both"/>
+        <w:rPr>
+          <w:sz w:val="24"/>
+          <w:szCs w:val="24"/>
+        </w:rPr>
+      </w:pPr>
+      <w:r>
+        <w:rPr>
+          <w:sz w:val="24"/>
+          <w:szCs w:val="24"/>
+        </w:rPr>
+        <w:t xml:space="preserve">Java EE (Enterprise </w:t>
+      </w:r>
+      <w:proofErr w:type="spellStart"/>
+      <w:r>
+        <w:rPr>
+          <w:sz w:val="24"/>
+          <w:szCs w:val="24"/>
+        </w:rPr>
+        <w:t>Edition</w:t>
+      </w:r>
+      <w:proofErr w:type="spellEnd"/>
+      <w:r>
+        <w:rPr>
+          <w:sz w:val="24"/>
+          <w:szCs w:val="24"/>
+        </w:rPr>
+        <w:t>): extensão do Java SE. Parte corporativa. Diversas especificações de partes da infraestrutura de aplicações, acesso a banco de dados, mensageria, serviços web, etc.</w:t>
+      </w:r>
+    </w:p>
+    <w:p>
+      <w:pPr>
+        <w:jc w:val="both"/>
+        <w:rPr>
+          <w:sz w:val="24"/>
+          <w:szCs w:val="24"/>
+        </w:rPr>
+      </w:pPr>
+      <w:r>
+        <w:rPr>
+          <w:sz w:val="24"/>
+          <w:szCs w:val="24"/>
+        </w:rPr>
+        <w:t>Jakarta EE: Oracle doou código, implementações e especificações do JAVA EE para Eclipse Foundation. Assim, evolução das especificações e padrões JAVA EE terão nome de Jakarta EE.</w:t>
+      </w:r>
+    </w:p>
+    <w:p>
+      <w:pPr>
+        <w:jc w:val="both"/>
+        <w:rPr>
+          <w:sz w:val="24"/>
+          <w:szCs w:val="24"/>
+        </w:rPr>
+      </w:pPr>
+    </w:p>
+    <w:p>
+      <w:pPr>
+        <w:jc w:val="both"/>
+        <w:rPr>
+          <w:sz w:val="24"/>
+          <w:szCs w:val="24"/>
+          <w:u w:val="single"/>
+        </w:rPr>
+      </w:pPr>
+      <w:bookmarkStart w:id="0" w:name="_GoBack"/>
+      <w:bookmarkEnd w:id="0"/>
+    </w:p>
+    <w:p>
+      <w:pPr>
+        <w:jc w:val="both"/>
         <w:rPr>
           <w:sz w:val="24"/>
           <w:szCs w:val="24"/>

</xml_diff>

<commit_message>
Anotações teóricas sobre Java
</commit_message>
<xml_diff>
--- a/Java Developer/anotacoes-spring-java-api.docx
+++ b/Java Developer/anotacoes-spring-java-api.docx
@@ -1199,8 +1199,372 @@
           <w:u w:val="single"/>
         </w:rPr>
       </w:pPr>
+      <w:r>
+        <w:rPr>
+          <w:sz w:val="24"/>
+          <w:szCs w:val="24"/>
+          <w:u w:val="single"/>
+        </w:rPr>
+        <w:t>1. Características da linguagem</w:t>
+      </w:r>
+    </w:p>
+    <w:p>
+      <w:pPr>
+        <w:jc w:val="both"/>
+        <w:rPr>
+          <w:sz w:val="24"/>
+          <w:szCs w:val="24"/>
+          <w:u w:val="single"/>
+        </w:rPr>
+      </w:pPr>
+    </w:p>
+    <w:p>
+      <w:pPr>
+        <w:jc w:val="both"/>
+        <w:rPr>
+          <w:sz w:val="24"/>
+          <w:szCs w:val="24"/>
+          <w:u w:val="single"/>
+        </w:rPr>
+      </w:pPr>
+      <w:r>
+        <w:rPr>
+          <w:sz w:val="24"/>
+          <w:szCs w:val="24"/>
+          <w:u w:val="single"/>
+        </w:rPr>
+        <w:t>1.1. Classes</w:t>
+      </w:r>
+    </w:p>
+    <w:p>
+      <w:pPr>
+        <w:jc w:val="both"/>
+        <w:rPr>
+          <w:sz w:val="24"/>
+          <w:szCs w:val="24"/>
+        </w:rPr>
+      </w:pPr>
+      <w:r>
+        <w:rPr>
+          <w:sz w:val="24"/>
+          <w:szCs w:val="24"/>
+        </w:rPr>
+        <w:t xml:space="preserve">Letra maiúscula, </w:t>
+      </w:r>
+      <w:proofErr w:type="spellStart"/>
+      <w:r>
+        <w:rPr>
+          <w:sz w:val="24"/>
+          <w:szCs w:val="24"/>
+        </w:rPr>
+        <w:t>PascalCase</w:t>
+      </w:r>
+      <w:proofErr w:type="spellEnd"/>
+    </w:p>
+    <w:p>
+      <w:pPr>
+        <w:jc w:val="both"/>
+        <w:rPr>
+          <w:sz w:val="24"/>
+          <w:szCs w:val="24"/>
+        </w:rPr>
+      </w:pPr>
+      <w:proofErr w:type="spellStart"/>
+      <w:r>
+        <w:rPr>
+          <w:sz w:val="24"/>
+          <w:szCs w:val="24"/>
+        </w:rPr>
+        <w:t>Package</w:t>
+      </w:r>
+      <w:proofErr w:type="spellEnd"/>
+    </w:p>
+    <w:p>
+      <w:pPr>
+        <w:jc w:val="both"/>
+        <w:rPr>
+          <w:sz w:val="24"/>
+          <w:szCs w:val="24"/>
+        </w:rPr>
+      </w:pPr>
+      <w:proofErr w:type="spellStart"/>
+      <w:r>
+        <w:rPr>
+          <w:i/>
+          <w:sz w:val="24"/>
+          <w:szCs w:val="24"/>
+        </w:rPr>
+        <w:lastRenderedPageBreak/>
+        <w:t>Public</w:t>
+      </w:r>
+      <w:proofErr w:type="spellEnd"/>
+      <w:r>
+        <w:rPr>
+          <w:i/>
+          <w:sz w:val="24"/>
+          <w:szCs w:val="24"/>
+        </w:rPr>
+        <w:t xml:space="preserve"> </w:t>
+      </w:r>
+      <w:proofErr w:type="spellStart"/>
+      <w:r>
+        <w:rPr>
+          <w:i/>
+          <w:sz w:val="24"/>
+          <w:szCs w:val="24"/>
+        </w:rPr>
+        <w:t>class</w:t>
+      </w:r>
+      <w:proofErr w:type="spellEnd"/>
+      <w:r>
+        <w:rPr>
+          <w:sz w:val="24"/>
+          <w:szCs w:val="24"/>
+        </w:rPr>
+        <w:t xml:space="preserve"> </w:t>
+      </w:r>
+      <w:proofErr w:type="spellStart"/>
+      <w:r>
+        <w:rPr>
+          <w:sz w:val="24"/>
+          <w:szCs w:val="24"/>
+        </w:rPr>
+        <w:t>NomeClasse</w:t>
+      </w:r>
+      <w:proofErr w:type="spellEnd"/>
+      <w:r>
+        <w:rPr>
+          <w:sz w:val="24"/>
+          <w:szCs w:val="24"/>
+        </w:rPr>
+        <w:t xml:space="preserve">: </w:t>
+      </w:r>
+      <w:r>
+        <w:rPr>
+          <w:i/>
+          <w:sz w:val="24"/>
+          <w:szCs w:val="24"/>
+        </w:rPr>
+        <w:t>modificador de acesso</w:t>
+      </w:r>
+    </w:p>
+    <w:p>
+      <w:pPr>
+        <w:jc w:val="both"/>
+        <w:rPr>
+          <w:sz w:val="24"/>
+          <w:szCs w:val="24"/>
+        </w:rPr>
+      </w:pPr>
+      <w:proofErr w:type="spellStart"/>
+      <w:r>
+        <w:rPr>
+          <w:sz w:val="24"/>
+          <w:szCs w:val="24"/>
+        </w:rPr>
+        <w:t>Public</w:t>
+      </w:r>
+      <w:proofErr w:type="spellEnd"/>
+      <w:r>
+        <w:rPr>
+          <w:sz w:val="24"/>
+          <w:szCs w:val="24"/>
+        </w:rPr>
+        <w:t xml:space="preserve"> </w:t>
+      </w:r>
+      <w:proofErr w:type="spellStart"/>
+      <w:r>
+        <w:rPr>
+          <w:sz w:val="24"/>
+          <w:szCs w:val="24"/>
+        </w:rPr>
+        <w:t>static</w:t>
+      </w:r>
+      <w:proofErr w:type="spellEnd"/>
+      <w:r>
+        <w:rPr>
+          <w:sz w:val="24"/>
+          <w:szCs w:val="24"/>
+        </w:rPr>
+        <w:t xml:space="preserve"> </w:t>
+      </w:r>
+      <w:proofErr w:type="spellStart"/>
+      <w:r>
+        <w:rPr>
+          <w:sz w:val="24"/>
+          <w:szCs w:val="24"/>
+        </w:rPr>
+        <w:t>void</w:t>
+      </w:r>
+      <w:proofErr w:type="spellEnd"/>
+      <w:r>
+        <w:rPr>
+          <w:sz w:val="24"/>
+          <w:szCs w:val="24"/>
+        </w:rPr>
+        <w:t xml:space="preserve"> </w:t>
+      </w:r>
+      <w:proofErr w:type="spellStart"/>
+      <w:r>
+        <w:rPr>
+          <w:sz w:val="24"/>
+          <w:szCs w:val="24"/>
+        </w:rPr>
+        <w:t>main</w:t>
+      </w:r>
+      <w:proofErr w:type="spellEnd"/>
+      <w:r>
+        <w:rPr>
+          <w:sz w:val="24"/>
+          <w:szCs w:val="24"/>
+        </w:rPr>
+        <w:t xml:space="preserve"> (</w:t>
+      </w:r>
+      <w:proofErr w:type="spellStart"/>
+      <w:proofErr w:type="gramStart"/>
+      <w:r>
+        <w:rPr>
+          <w:sz w:val="24"/>
+          <w:szCs w:val="24"/>
+        </w:rPr>
+        <w:t>String</w:t>
+      </w:r>
+      <w:proofErr w:type="spellEnd"/>
+      <w:r>
+        <w:rPr>
+          <w:sz w:val="24"/>
+          <w:szCs w:val="24"/>
+        </w:rPr>
+        <w:t>[</w:t>
+      </w:r>
+      <w:proofErr w:type="gramEnd"/>
+      <w:r>
+        <w:rPr>
+          <w:sz w:val="24"/>
+          <w:szCs w:val="24"/>
+        </w:rPr>
+        <w:t xml:space="preserve">] </w:t>
+      </w:r>
+      <w:proofErr w:type="spellStart"/>
+      <w:r>
+        <w:rPr>
+          <w:sz w:val="24"/>
+          <w:szCs w:val="24"/>
+        </w:rPr>
+        <w:t>args</w:t>
+      </w:r>
+      <w:proofErr w:type="spellEnd"/>
+      <w:r>
+        <w:rPr>
+          <w:sz w:val="24"/>
+          <w:szCs w:val="24"/>
+        </w:rPr>
+        <w:t>) {</w:t>
+      </w:r>
+    </w:p>
+    <w:p>
+      <w:pPr>
+        <w:jc w:val="both"/>
+        <w:rPr>
+          <w:sz w:val="24"/>
+          <w:szCs w:val="24"/>
+        </w:rPr>
+      </w:pPr>
+      <w:proofErr w:type="spellStart"/>
+      <w:r>
+        <w:rPr>
+          <w:sz w:val="24"/>
+          <w:szCs w:val="24"/>
+        </w:rPr>
+        <w:t>System.out.printLn</w:t>
+      </w:r>
+      <w:proofErr w:type="spellEnd"/>
+      <w:r>
+        <w:rPr>
+          <w:sz w:val="24"/>
+          <w:szCs w:val="24"/>
+        </w:rPr>
+        <w:t>(“</w:t>
+      </w:r>
+      <w:proofErr w:type="spellStart"/>
+      <w:r>
+        <w:rPr>
+          <w:sz w:val="24"/>
+          <w:szCs w:val="24"/>
+        </w:rPr>
+        <w:t>Hello</w:t>
+      </w:r>
+      <w:proofErr w:type="spellEnd"/>
+      <w:r>
+        <w:rPr>
+          <w:sz w:val="24"/>
+          <w:szCs w:val="24"/>
+        </w:rPr>
+        <w:t xml:space="preserve"> World”)</w:t>
+      </w:r>
+    </w:p>
+    <w:p>
+      <w:pPr>
+        <w:jc w:val="both"/>
+        <w:rPr>
+          <w:sz w:val="24"/>
+          <w:szCs w:val="24"/>
+        </w:rPr>
+      </w:pPr>
+      <w:r>
+        <w:rPr>
+          <w:sz w:val="24"/>
+          <w:szCs w:val="24"/>
+        </w:rPr>
+        <w:t>}</w:t>
+      </w:r>
+    </w:p>
+    <w:p>
+      <w:pPr>
+        <w:jc w:val="both"/>
+        <w:rPr>
+          <w:sz w:val="24"/>
+          <w:szCs w:val="24"/>
+        </w:rPr>
+      </w:pPr>
+    </w:p>
+    <w:p>
+      <w:pPr>
+        <w:jc w:val="both"/>
+        <w:rPr>
+          <w:sz w:val="24"/>
+          <w:szCs w:val="24"/>
+        </w:rPr>
+      </w:pPr>
       <w:bookmarkStart w:id="0" w:name="_GoBack"/>
       <w:bookmarkEnd w:id="0"/>
+    </w:p>
+    <w:p>
+      <w:pPr>
+        <w:jc w:val="both"/>
+        <w:rPr>
+          <w:sz w:val="24"/>
+          <w:szCs w:val="24"/>
+        </w:rPr>
+      </w:pPr>
+    </w:p>
+    <w:p>
+      <w:pPr>
+        <w:jc w:val="both"/>
+        <w:rPr>
+          <w:sz w:val="24"/>
+          <w:szCs w:val="24"/>
+        </w:rPr>
+      </w:pPr>
+    </w:p>
+    <w:p>
+      <w:pPr>
+        <w:jc w:val="both"/>
+        <w:rPr>
+          <w:sz w:val="24"/>
+          <w:szCs w:val="24"/>
+        </w:rPr>
+      </w:pPr>
     </w:p>
     <w:p>
       <w:pPr>

</xml_diff>

<commit_message>
Anotações teóricas Java: tipos de dados
</commit_message>
<xml_diff>
--- a/Java Developer/anotacoes-spring-java-api.docx
+++ b/Java Developer/anotacoes-spring-java-api.docx
@@ -1624,17 +1624,311 @@
           </wp:inline>
         </w:drawing>
       </w:r>
+    </w:p>
+    <w:p>
+      <w:pPr>
+        <w:jc w:val="both"/>
+        <w:rPr>
+          <w:sz w:val="24"/>
+          <w:szCs w:val="24"/>
+        </w:rPr>
+      </w:pPr>
+    </w:p>
+    <w:p>
+      <w:pPr>
+        <w:jc w:val="both"/>
+        <w:rPr>
+          <w:sz w:val="24"/>
+          <w:szCs w:val="24"/>
+        </w:rPr>
+      </w:pPr>
+      <w:r>
+        <w:rPr>
+          <w:sz w:val="24"/>
+          <w:szCs w:val="24"/>
+        </w:rPr>
+        <w:t xml:space="preserve">2.2. </w:t>
+      </w:r>
+      <w:proofErr w:type="spellStart"/>
+      <w:r>
+        <w:rPr>
+          <w:sz w:val="24"/>
+          <w:szCs w:val="24"/>
+        </w:rPr>
+        <w:t>Wrappers</w:t>
+      </w:r>
+      <w:proofErr w:type="spellEnd"/>
+      <w:r>
+        <w:rPr>
+          <w:sz w:val="24"/>
+          <w:szCs w:val="24"/>
+        </w:rPr>
+        <w:t>: são objetos que representam os primitivos</w:t>
+      </w:r>
+    </w:p>
+    <w:p>
+      <w:pPr>
+        <w:jc w:val="both"/>
+        <w:rPr>
+          <w:sz w:val="24"/>
+          <w:szCs w:val="24"/>
+        </w:rPr>
+      </w:pPr>
+      <w:proofErr w:type="spellStart"/>
+      <w:r>
+        <w:rPr>
+          <w:sz w:val="24"/>
+          <w:szCs w:val="24"/>
+        </w:rPr>
+        <w:t>Auto-boxing</w:t>
+      </w:r>
+      <w:proofErr w:type="spellEnd"/>
+      <w:r>
+        <w:rPr>
+          <w:sz w:val="24"/>
+          <w:szCs w:val="24"/>
+        </w:rPr>
+        <w:t>: atribui valor direto (</w:t>
+      </w:r>
+      <w:proofErr w:type="spellStart"/>
+      <w:r>
+        <w:rPr>
+          <w:sz w:val="24"/>
+          <w:szCs w:val="24"/>
+        </w:rPr>
+        <w:t>autoinicialização</w:t>
+      </w:r>
+      <w:proofErr w:type="spellEnd"/>
+      <w:r>
+        <w:rPr>
+          <w:sz w:val="24"/>
+          <w:szCs w:val="24"/>
+        </w:rPr>
+        <w:t>), passa valor puro já pro objeto</w:t>
+      </w:r>
+    </w:p>
+    <w:p>
+      <w:pPr>
+        <w:jc w:val="both"/>
+        <w:rPr>
+          <w:sz w:val="24"/>
+          <w:szCs w:val="24"/>
+          <w:u w:val="single"/>
+        </w:rPr>
+      </w:pPr>
+      <w:proofErr w:type="spellStart"/>
+      <w:r>
+        <w:rPr>
+          <w:sz w:val="24"/>
+          <w:szCs w:val="24"/>
+        </w:rPr>
+        <w:t>Unboxing</w:t>
+      </w:r>
+      <w:proofErr w:type="spellEnd"/>
+      <w:r>
+        <w:rPr>
+          <w:sz w:val="24"/>
+          <w:szCs w:val="24"/>
+        </w:rPr>
+        <w:t xml:space="preserve">: quando tem o new. Quando constrói um objeto mas atribui ao tipo </w:t>
+      </w:r>
+      <w:proofErr w:type="spellStart"/>
+      <w:r>
+        <w:rPr>
+          <w:sz w:val="24"/>
+          <w:szCs w:val="24"/>
+        </w:rPr>
+        <w:t>primito</w:t>
+      </w:r>
+      <w:proofErr w:type="spellEnd"/>
+      <w:r>
+        <w:rPr>
+          <w:sz w:val="24"/>
+          <w:szCs w:val="24"/>
+        </w:rPr>
+        <w:t>.</w:t>
+      </w:r>
+    </w:p>
+    <w:p>
+      <w:pPr>
+        <w:jc w:val="both"/>
+        <w:rPr>
+          <w:sz w:val="24"/>
+          <w:szCs w:val="24"/>
+        </w:rPr>
+      </w:pPr>
+    </w:p>
+    <w:p>
+      <w:pPr>
+        <w:jc w:val="both"/>
+        <w:rPr>
+          <w:sz w:val="24"/>
+          <w:szCs w:val="24"/>
+        </w:rPr>
+      </w:pPr>
+      <w:r>
+        <w:rPr>
+          <w:sz w:val="24"/>
+          <w:szCs w:val="24"/>
+        </w:rPr>
+        <w:t>2.3. Não Primitivos</w:t>
+      </w:r>
+    </w:p>
+    <w:p>
+      <w:pPr>
+        <w:jc w:val="both"/>
+        <w:rPr>
+          <w:sz w:val="24"/>
+          <w:szCs w:val="24"/>
+        </w:rPr>
+      </w:pPr>
+      <w:proofErr w:type="spellStart"/>
+      <w:r>
+        <w:rPr>
+          <w:sz w:val="24"/>
+          <w:szCs w:val="24"/>
+        </w:rPr>
+        <w:t>String</w:t>
+      </w:r>
+      <w:proofErr w:type="spellEnd"/>
+      <w:r>
+        <w:rPr>
+          <w:sz w:val="24"/>
+          <w:szCs w:val="24"/>
+        </w:rPr>
+        <w:t xml:space="preserve">, </w:t>
+      </w:r>
+      <w:proofErr w:type="spellStart"/>
+      <w:r>
+        <w:rPr>
+          <w:sz w:val="24"/>
+          <w:szCs w:val="24"/>
+        </w:rPr>
+        <w:t>Number</w:t>
+      </w:r>
+      <w:proofErr w:type="spellEnd"/>
+      <w:r>
+        <w:rPr>
+          <w:sz w:val="24"/>
+          <w:szCs w:val="24"/>
+        </w:rPr>
+        <w:t xml:space="preserve">, </w:t>
+      </w:r>
+      <w:proofErr w:type="spellStart"/>
+      <w:r>
+        <w:rPr>
+          <w:sz w:val="24"/>
+          <w:szCs w:val="24"/>
+        </w:rPr>
+        <w:t>Object</w:t>
+      </w:r>
+      <w:proofErr w:type="spellEnd"/>
+      <w:r>
+        <w:rPr>
+          <w:sz w:val="24"/>
+          <w:szCs w:val="24"/>
+        </w:rPr>
+        <w:t>, Qualquer outros objetos</w:t>
+      </w:r>
+    </w:p>
+    <w:p>
+      <w:pPr>
+        <w:jc w:val="both"/>
+        <w:rPr>
+          <w:sz w:val="24"/>
+          <w:szCs w:val="24"/>
+          <w:u w:val="single"/>
+        </w:rPr>
+      </w:pPr>
+    </w:p>
+    <w:p>
+      <w:pPr>
+        <w:jc w:val="both"/>
+        <w:rPr>
+          <w:sz w:val="24"/>
+          <w:szCs w:val="24"/>
+        </w:rPr>
+      </w:pPr>
+      <w:r>
+        <w:rPr>
+          <w:sz w:val="24"/>
+          <w:szCs w:val="24"/>
+        </w:rPr>
+        <w:t xml:space="preserve">2.4. </w:t>
+      </w:r>
+      <w:proofErr w:type="spellStart"/>
+      <w:r>
+        <w:rPr>
+          <w:sz w:val="24"/>
+          <w:szCs w:val="24"/>
+        </w:rPr>
+        <w:t>Tipagem</w:t>
+      </w:r>
+      <w:proofErr w:type="spellEnd"/>
+      <w:r>
+        <w:rPr>
+          <w:sz w:val="24"/>
+          <w:szCs w:val="24"/>
+        </w:rPr>
+        <w:t xml:space="preserve"> forte e estática</w:t>
+      </w:r>
+    </w:p>
+    <w:p>
+      <w:pPr>
+        <w:jc w:val="both"/>
+        <w:rPr>
+          <w:sz w:val="24"/>
+          <w:szCs w:val="24"/>
+        </w:rPr>
+      </w:pPr>
+      <w:proofErr w:type="spellStart"/>
+      <w:r>
+        <w:rPr>
+          <w:sz w:val="24"/>
+          <w:szCs w:val="24"/>
+        </w:rPr>
+        <w:t>TipagemEstatica</w:t>
+      </w:r>
+      <w:proofErr w:type="spellEnd"/>
+      <w:r>
+        <w:rPr>
+          <w:sz w:val="24"/>
+          <w:szCs w:val="24"/>
+        </w:rPr>
+        <w:t>: não consegue converter para outro tipo de dado</w:t>
+      </w:r>
+    </w:p>
+    <w:p>
+      <w:pPr>
+        <w:pBdr>
+          <w:bottom w:val="single" w:sz="6" w:space="1" w:color="auto"/>
+        </w:pBdr>
+        <w:jc w:val="both"/>
+        <w:rPr>
+          <w:sz w:val="24"/>
+          <w:szCs w:val="24"/>
+        </w:rPr>
+      </w:pPr>
+    </w:p>
+    <w:p>
+      <w:pPr>
+        <w:jc w:val="both"/>
+        <w:rPr>
+          <w:sz w:val="24"/>
+          <w:szCs w:val="24"/>
+        </w:rPr>
+      </w:pPr>
+    </w:p>
+    <w:p>
+      <w:pPr>
+        <w:jc w:val="both"/>
+        <w:rPr>
+          <w:sz w:val="24"/>
+          <w:szCs w:val="24"/>
+        </w:rPr>
+      </w:pPr>
       <w:bookmarkStart w:id="0" w:name="_GoBack"/>
       <w:bookmarkEnd w:id="0"/>
-    </w:p>
-    <w:p>
-      <w:pPr>
-        <w:jc w:val="both"/>
-        <w:rPr>
-          <w:sz w:val="24"/>
-          <w:szCs w:val="24"/>
-        </w:rPr>
-      </w:pPr>
     </w:p>
     <w:p>
       <w:pPr>

</xml_diff>

<commit_message>
Anotações teóricas Java: Modificadores de acesso
</commit_message>
<xml_diff>
--- a/Java Developer/anotacoes-spring-java-api.docx
+++ b/Java Developer/anotacoes-spring-java-api.docx
@@ -1925,10 +1925,140 @@
         <w:rPr>
           <w:sz w:val="24"/>
           <w:szCs w:val="24"/>
-        </w:rPr>
-      </w:pPr>
+          <w:u w:val="single"/>
+        </w:rPr>
+      </w:pPr>
+      <w:r>
+        <w:rPr>
+          <w:sz w:val="24"/>
+          <w:szCs w:val="24"/>
+        </w:rPr>
+        <w:t xml:space="preserve">Modificadores de acesso </w:t>
+      </w:r>
       <w:bookmarkStart w:id="0" w:name="_GoBack"/>
       <w:bookmarkEnd w:id="0"/>
+    </w:p>
+    <w:p>
+      <w:pPr>
+        <w:jc w:val="both"/>
+        <w:rPr>
+          <w:sz w:val="24"/>
+          <w:szCs w:val="24"/>
+        </w:rPr>
+      </w:pPr>
+      <w:r>
+        <w:rPr>
+          <w:sz w:val="24"/>
+          <w:szCs w:val="24"/>
+        </w:rPr>
+        <w:lastRenderedPageBreak/>
+        <w:t xml:space="preserve">- </w:t>
+      </w:r>
+      <w:proofErr w:type="spellStart"/>
+      <w:r>
+        <w:rPr>
+          <w:sz w:val="24"/>
+          <w:szCs w:val="24"/>
+        </w:rPr>
+        <w:t>public</w:t>
+      </w:r>
+      <w:proofErr w:type="spellEnd"/>
+      <w:r>
+        <w:rPr>
+          <w:sz w:val="24"/>
+          <w:szCs w:val="24"/>
+        </w:rPr>
+        <w:t>: pode ser acessada de qualquer lugar por qualquer entidade que possa visualizar a classe a que ela pertence.</w:t>
+      </w:r>
+    </w:p>
+    <w:p>
+      <w:pPr>
+        <w:jc w:val="both"/>
+        <w:rPr>
+          <w:sz w:val="24"/>
+          <w:szCs w:val="24"/>
+        </w:rPr>
+      </w:pPr>
+      <w:r>
+        <w:rPr>
+          <w:sz w:val="24"/>
+          <w:szCs w:val="24"/>
+        </w:rPr>
+        <w:t xml:space="preserve">- </w:t>
+      </w:r>
+      <w:proofErr w:type="spellStart"/>
+      <w:r>
+        <w:rPr>
+          <w:sz w:val="24"/>
+          <w:szCs w:val="24"/>
+        </w:rPr>
+        <w:t>private</w:t>
+      </w:r>
+      <w:proofErr w:type="spellEnd"/>
+      <w:r>
+        <w:rPr>
+          <w:sz w:val="24"/>
+          <w:szCs w:val="24"/>
+        </w:rPr>
+        <w:t>: os métodos e atributos da classe definidos como privados não podem ser acessados ou usados por nenhuma outra classe.</w:t>
+      </w:r>
+    </w:p>
+    <w:p>
+      <w:pPr>
+        <w:jc w:val="both"/>
+        <w:rPr>
+          <w:sz w:val="24"/>
+          <w:szCs w:val="24"/>
+        </w:rPr>
+      </w:pPr>
+      <w:r>
+        <w:rPr>
+          <w:sz w:val="24"/>
+          <w:szCs w:val="24"/>
+        </w:rPr>
+        <w:t xml:space="preserve">- </w:t>
+      </w:r>
+      <w:proofErr w:type="spellStart"/>
+      <w:r>
+        <w:rPr>
+          <w:sz w:val="24"/>
+          <w:szCs w:val="24"/>
+        </w:rPr>
+        <w:t>protected</w:t>
+      </w:r>
+      <w:proofErr w:type="spellEnd"/>
+      <w:r>
+        <w:rPr>
+          <w:sz w:val="24"/>
+          <w:szCs w:val="24"/>
+        </w:rPr>
+        <w:t>: torna o membro acessível às classes do mesmo pacote ou através da herança.</w:t>
+      </w:r>
+    </w:p>
+    <w:p>
+      <w:pPr>
+        <w:jc w:val="both"/>
+        <w:rPr>
+          <w:sz w:val="24"/>
+          <w:szCs w:val="24"/>
+        </w:rPr>
+      </w:pPr>
+      <w:r>
+        <w:rPr>
+          <w:sz w:val="24"/>
+          <w:szCs w:val="24"/>
+        </w:rPr>
+        <w:t>- default: classe e/ou membros são acessíveis por classes do mesmo pacote. Na sua declaração não tem modificador, sendo este identificado pelo compilador.</w:t>
+      </w:r>
+    </w:p>
+    <w:p>
+      <w:pPr>
+        <w:jc w:val="both"/>
+        <w:rPr>
+          <w:sz w:val="24"/>
+          <w:szCs w:val="24"/>
+        </w:rPr>
+      </w:pPr>
     </w:p>
     <w:p>
       <w:pPr>

</xml_diff>